<commit_message>
Final draft of capstone project
</commit_message>
<xml_diff>
--- a/Capstone Project Design (MSDS).docx
+++ b/Capstone Project Design (MSDS).docx
@@ -765,6 +765,28 @@
                 <w:color w:val="000000"/>
               </w:rPr>
             </w:pPr>
+            <w:r>
+              <w:rPr>
+                <w:rFonts w:ascii="Times New Roman" w:hAnsi="Times New Roman" w:cs="Times New Roman"/>
+                <w:color w:val="000000"/>
+              </w:rPr>
+              <w:t>August 31</w:t>
+            </w:r>
+            <w:r>
+              <w:rPr>
+                <w:rFonts w:ascii="Times New Roman" w:hAnsi="Times New Roman" w:cs="Times New Roman"/>
+                <w:color w:val="000000"/>
+                <w:vertAlign w:val="superscript"/>
+              </w:rPr>
+              <w:t>st</w:t>
+            </w:r>
+            <w:r>
+              <w:rPr>
+                <w:rFonts w:ascii="Times New Roman" w:hAnsi="Times New Roman" w:cs="Times New Roman"/>
+                <w:color w:val="000000"/>
+              </w:rPr>
+              <w:t>, 2022</w:t>
+            </w:r>
           </w:p>
         </w:tc>
         <w:tc>
@@ -802,6 +824,13 @@
                 <w:color w:val="000000"/>
               </w:rPr>
             </w:pPr>
+            <w:r>
+              <w:rPr>
+                <w:rFonts w:ascii="Times New Roman" w:hAnsi="Times New Roman" w:cs="Times New Roman"/>
+                <w:color w:val="000000"/>
+              </w:rPr>
+              <w:t>Finished Draft for Submission</w:t>
+            </w:r>
           </w:p>
         </w:tc>
       </w:tr>
@@ -2189,153 +2218,55 @@
         <w:rPr>
           <w:rFonts w:ascii="Times New Roman" w:hAnsi="Times New Roman" w:cs="Times New Roman"/>
         </w:rPr>
-        <w:t xml:space="preserve">To develop the pipeline, the data will be extracted from Google’s </w:t>
-      </w:r>
-      <w:proofErr w:type="spellStart"/>
+        <w:t>To develop the pipeline, the data will be extracted from Google’s BigQuery open data sets from the NIH’s data commons website. After the query is done</w:t>
+      </w:r>
       <w:r>
         <w:rPr>
           <w:rFonts w:ascii="Times New Roman" w:hAnsi="Times New Roman" w:cs="Times New Roman"/>
         </w:rPr>
-        <w:t>BigQuery</w:t>
-      </w:r>
-      <w:proofErr w:type="spellEnd"/>
+        <w:t>,</w:t>
+      </w:r>
       <w:r>
         <w:rPr>
           <w:rFonts w:ascii="Times New Roman" w:hAnsi="Times New Roman" w:cs="Times New Roman"/>
         </w:rPr>
-        <w:t xml:space="preserve"> open data sets from the NIH’s data commons website. After the query is done</w:t>
+        <w:t xml:space="preserve"> a table containing links to the image data set will be downloaded</w:t>
       </w:r>
       <w:r>
         <w:rPr>
           <w:rFonts w:ascii="Times New Roman" w:hAnsi="Times New Roman" w:cs="Times New Roman"/>
         </w:rPr>
-        <w:t>,</w:t>
+        <w:t xml:space="preserve"> by using python and the google-auth library to log in and access the images saved on Google servers. The images will then be loaded using the pydicom library as the dataset will contain a series of dicom images (medical image format that contains textual information within the metadata of the image; dicom stands for Digital </w:t>
       </w:r>
       <w:r>
         <w:rPr>
           <w:rFonts w:ascii="Times New Roman" w:hAnsi="Times New Roman" w:cs="Times New Roman"/>
         </w:rPr>
-        <w:t xml:space="preserve"> a table containing links to the image data set will be downloaded</w:t>
+        <w:t>Imaging and Communications in Medicine).</w:t>
       </w:r>
       <w:r>
         <w:rPr>
           <w:rFonts w:ascii="Times New Roman" w:hAnsi="Times New Roman" w:cs="Times New Roman"/>
         </w:rPr>
-        <w:t xml:space="preserve"> by using python and the google-auth library to log in and access the images saved on Google servers. The images will then be loaded using the </w:t>
-      </w:r>
-      <w:proofErr w:type="spellStart"/>
+        <w:t xml:space="preserve"> The pydicom library will then be used to extract the textual data and the image, then TensorFlow’s Data api will be used to load and process the data. The image data will be processed using the preprocessing layer within the model while another preprocessing layer from TensorFlow will be used to </w:t>
+      </w:r>
       <w:r>
         <w:rPr>
           <w:rFonts w:ascii="Times New Roman" w:hAnsi="Times New Roman" w:cs="Times New Roman"/>
         </w:rPr>
-        <w:t>pydicom</w:t>
-      </w:r>
-      <w:proofErr w:type="spellEnd"/>
+        <w:t>convert textual data to numerical data. In the case that the textual data represents a label, the label will be converted to a number that will then be used to classify the image.</w:t>
+      </w:r>
       <w:r>
         <w:rPr>
           <w:rFonts w:ascii="Times New Roman" w:hAnsi="Times New Roman" w:cs="Times New Roman"/>
         </w:rPr>
-        <w:t xml:space="preserve"> library as the dataset will contain a series of </w:t>
-      </w:r>
-      <w:proofErr w:type="spellStart"/>
+        <w:t xml:space="preserve"> To visualize the data and observe patterns, </w:t>
+      </w:r>
       <w:r>
         <w:rPr>
           <w:rFonts w:ascii="Times New Roman" w:hAnsi="Times New Roman" w:cs="Times New Roman"/>
         </w:rPr>
-        <w:t>dicom</w:t>
-      </w:r>
-      <w:proofErr w:type="spellEnd"/>
-      <w:r>
-        <w:rPr>
-          <w:rFonts w:ascii="Times New Roman" w:hAnsi="Times New Roman" w:cs="Times New Roman"/>
-        </w:rPr>
-        <w:t xml:space="preserve"> images (medical image format that contains textual information within the metadata of the image; </w:t>
-      </w:r>
-      <w:proofErr w:type="spellStart"/>
-      <w:r>
-        <w:rPr>
-          <w:rFonts w:ascii="Times New Roman" w:hAnsi="Times New Roman" w:cs="Times New Roman"/>
-        </w:rPr>
-        <w:t>dicom</w:t>
-      </w:r>
-      <w:proofErr w:type="spellEnd"/>
-      <w:r>
-        <w:rPr>
-          <w:rFonts w:ascii="Times New Roman" w:hAnsi="Times New Roman" w:cs="Times New Roman"/>
-        </w:rPr>
-        <w:t xml:space="preserve"> stands for Digital </w:t>
-      </w:r>
-      <w:r>
-        <w:rPr>
-          <w:rFonts w:ascii="Times New Roman" w:hAnsi="Times New Roman" w:cs="Times New Roman"/>
-        </w:rPr>
-        <w:t>Imaging and Communications in Medicine).</w:t>
-      </w:r>
-      <w:r>
-        <w:rPr>
-          <w:rFonts w:ascii="Times New Roman" w:hAnsi="Times New Roman" w:cs="Times New Roman"/>
-        </w:rPr>
-        <w:t xml:space="preserve"> The </w:t>
-      </w:r>
-      <w:proofErr w:type="spellStart"/>
-      <w:r>
-        <w:rPr>
-          <w:rFonts w:ascii="Times New Roman" w:hAnsi="Times New Roman" w:cs="Times New Roman"/>
-        </w:rPr>
-        <w:t>pydicom</w:t>
-      </w:r>
-      <w:proofErr w:type="spellEnd"/>
-      <w:r>
-        <w:rPr>
-          <w:rFonts w:ascii="Times New Roman" w:hAnsi="Times New Roman" w:cs="Times New Roman"/>
-        </w:rPr>
-        <w:t xml:space="preserve"> library will then be used to extract the textual data and the image, then TensorFlow’s Data </w:t>
-      </w:r>
-      <w:proofErr w:type="spellStart"/>
-      <w:r>
-        <w:rPr>
-          <w:rFonts w:ascii="Times New Roman" w:hAnsi="Times New Roman" w:cs="Times New Roman"/>
-        </w:rPr>
-        <w:t>api</w:t>
-      </w:r>
-      <w:proofErr w:type="spellEnd"/>
-      <w:r>
-        <w:rPr>
-          <w:rFonts w:ascii="Times New Roman" w:hAnsi="Times New Roman" w:cs="Times New Roman"/>
-        </w:rPr>
-        <w:t xml:space="preserve"> will be used to load and process the data. The image data will be processed using the preprocessing layer within the model while another preprocessing layer from TensorFlow will be used to </w:t>
-      </w:r>
-      <w:r>
-        <w:rPr>
-          <w:rFonts w:ascii="Times New Roman" w:hAnsi="Times New Roman" w:cs="Times New Roman"/>
-        </w:rPr>
-        <w:t>convert textual data to numerical data. In the case that the textual data represents a label, the label will be converted to a number that will then be used to classify the image.</w:t>
-      </w:r>
-      <w:r>
-        <w:rPr>
-          <w:rFonts w:ascii="Times New Roman" w:hAnsi="Times New Roman" w:cs="Times New Roman"/>
-        </w:rPr>
-        <w:t xml:space="preserve"> To visualize the data and observe patterns, </w:t>
-      </w:r>
-      <w:r>
-        <w:rPr>
-          <w:rFonts w:ascii="Times New Roman" w:hAnsi="Times New Roman" w:cs="Times New Roman"/>
-        </w:rPr>
-        <w:t>one may grab a random sample to plot side by side with the different labels (</w:t>
-      </w:r>
-      <w:proofErr w:type="gramStart"/>
-      <w:r>
-        <w:rPr>
-          <w:rFonts w:ascii="Times New Roman" w:hAnsi="Times New Roman" w:cs="Times New Roman"/>
-        </w:rPr>
-        <w:t>i.e.</w:t>
-      </w:r>
-      <w:proofErr w:type="gramEnd"/>
-      <w:r>
-        <w:rPr>
-          <w:rFonts w:ascii="Times New Roman" w:hAnsi="Times New Roman" w:cs="Times New Roman"/>
-        </w:rPr>
-        <w:t xml:space="preserve"> a matrix of images at different stages of cancer). To analyze the model and interpret the results from the analysis, at least </w:t>
+        <w:t xml:space="preserve">one may grab a random sample to plot side by side with the different labels (i.e. a matrix of images at different stages of cancer). To analyze the model and interpret the results from the analysis, at least </w:t>
       </w:r>
       <w:r>
         <w:rPr>
@@ -2516,9 +2447,8 @@
           <w:szCs w:val="24"/>
           <w:lang w:eastAsia="zh-TW"/>
         </w:rPr>
-        <w:t>Although doctors have been able to identify and diagnose tumors based on measurements and medical images (</w:t>
-      </w:r>
-      <w:proofErr w:type="gramStart"/>
+        <w:t xml:space="preserve">Although doctors have been able to identify and diagnose tumors based on measurements and medical images (i.e. Ultrasound, MRI, X-Rays, etc.), it can be difficult to determine with confidence whether a tumor is benign or malignant. The current rate of yearly diagnoses in cancer is 95% (1 in 20 people are misdiagnosed with cancer). </w:t>
+      </w:r>
       <w:r>
         <w:rPr>
           <w:rFonts w:ascii="Times New Roman" w:eastAsia="PMingLiU" w:hAnsi="Times New Roman" w:cs="Times New Roman"/>
@@ -2527,50 +2457,7 @@
           <w:szCs w:val="24"/>
           <w:lang w:eastAsia="zh-TW"/>
         </w:rPr>
-        <w:t>i.e.</w:t>
-      </w:r>
-      <w:proofErr w:type="gramEnd"/>
-      <w:r>
-        <w:rPr>
-          <w:rFonts w:ascii="Times New Roman" w:eastAsia="PMingLiU" w:hAnsi="Times New Roman" w:cs="Times New Roman"/>
-          <w:color w:val="000000" w:themeColor="text1"/>
-          <w:sz w:val="24"/>
-          <w:szCs w:val="24"/>
-          <w:lang w:eastAsia="zh-TW"/>
-        </w:rPr>
-        <w:t xml:space="preserve"> Ultrasound, MRI, X-Rays, etc.), it can be difficult to determine with confidence whether a tumor is benign or malignant. The current rate of yearly diagnoses in cancer is 95% (1 in 20 people are misdiagnosed with cancer). </w:t>
-      </w:r>
-      <w:r>
-        <w:rPr>
-          <w:rFonts w:ascii="Times New Roman" w:eastAsia="PMingLiU" w:hAnsi="Times New Roman" w:cs="Times New Roman"/>
-          <w:color w:val="000000" w:themeColor="text1"/>
-          <w:sz w:val="24"/>
-          <w:szCs w:val="24"/>
-          <w:lang w:eastAsia="zh-TW"/>
-        </w:rPr>
-        <w:t xml:space="preserve">Although it may be difficult for </w:t>
-      </w:r>
-      <w:proofErr w:type="gramStart"/>
-      <w:r>
-        <w:rPr>
-          <w:rFonts w:ascii="Times New Roman" w:eastAsia="PMingLiU" w:hAnsi="Times New Roman" w:cs="Times New Roman"/>
-          <w:color w:val="000000" w:themeColor="text1"/>
-          <w:sz w:val="24"/>
-          <w:szCs w:val="24"/>
-          <w:lang w:eastAsia="zh-TW"/>
-        </w:rPr>
-        <w:t>Doctors</w:t>
-      </w:r>
-      <w:proofErr w:type="gramEnd"/>
-      <w:r>
-        <w:rPr>
-          <w:rFonts w:ascii="Times New Roman" w:eastAsia="PMingLiU" w:hAnsi="Times New Roman" w:cs="Times New Roman"/>
-          <w:color w:val="000000" w:themeColor="text1"/>
-          <w:sz w:val="24"/>
-          <w:szCs w:val="24"/>
-          <w:lang w:eastAsia="zh-TW"/>
-        </w:rPr>
-        <w:t xml:space="preserve"> to diagnose cancer on their own, machine learning algorithms can detect the most minuscule features related to the tumor in order to determine whether said tumor is malignant or benign. This may assist in decreasing the rate of misdiagnosis (which is currently 5% of patients diagnosed with cancer per year).</w:t>
+        <w:t>Although it may be difficult for Doctors to diagnose cancer on their own, machine learning algorithms can detect the most minuscule features related to the tumor in order to determine whether said tumor is malignant or benign. This may assist in decreasing the rate of misdiagnosis (which is currently 5% of patients diagnosed with cancer per year).</w:t>
       </w:r>
     </w:p>
     <w:p>
@@ -2626,7 +2513,17 @@
           <w:szCs w:val="24"/>
           <w:lang w:eastAsia="zh-TW"/>
         </w:rPr>
-        <w:t>Where the data was extracted and how it was extracted.</w:t>
+        <w:t xml:space="preserve">The data sources will be the Cancer Imaging Archive (a set of public and private data sets containing hospital image data with annotations, diagnoses, etc.), The Imaging Data Commons (a more accessible version of the CIA which allows one to query and extract the data through Google’s BigQuery). These data sources are both backed by the </w:t>
+      </w:r>
+      <w:r>
+        <w:rPr>
+          <w:rFonts w:ascii="Times New Roman" w:eastAsia="PMingLiU" w:hAnsi="Times New Roman" w:cs="Times New Roman"/>
+          <w:color w:val="000000" w:themeColor="text1"/>
+          <w:sz w:val="24"/>
+          <w:szCs w:val="24"/>
+          <w:lang w:eastAsia="zh-TW"/>
+        </w:rPr>
+        <w:t>NIH, meaning that the data has been curated and stems from reliable sources that use professional techniques to not only anonymize the data, but also to properly curate the data into a functional data set.</w:t>
       </w:r>
     </w:p>
     <w:p>
@@ -2682,7 +2579,90 @@
           <w:szCs w:val="24"/>
           <w:lang w:eastAsia="zh-TW"/>
         </w:rPr>
-        <w:t>Explanation of the data types used and how they were formatted.</w:t>
+        <w:t>The main data types are:</w:t>
+      </w:r>
+    </w:p>
+    <w:p>
+      <w:pPr>
+        <w:pStyle w:val="ListParagraph"/>
+        <w:numPr>
+          <w:ilvl w:val="0"/>
+          <w:numId w:val="15"/>
+        </w:numPr>
+        <w:spacing w:after="120"/>
+        <w:jc w:val="both"/>
+        <w:rPr>
+          <w:rFonts w:ascii="Times New Roman" w:eastAsia="PMingLiU" w:hAnsi="Times New Roman" w:cs="Times New Roman"/>
+          <w:color w:val="000000" w:themeColor="text1"/>
+          <w:lang w:eastAsia="zh-TW"/>
+        </w:rPr>
+      </w:pPr>
+      <w:r>
+        <w:rPr>
+          <w:rFonts w:ascii="Times New Roman" w:eastAsia="PMingLiU" w:hAnsi="Times New Roman" w:cs="Times New Roman"/>
+          <w:color w:val="000000" w:themeColor="text1"/>
+          <w:lang w:eastAsia="zh-TW"/>
+        </w:rPr>
+        <w:t>Image data</w:t>
+      </w:r>
+    </w:p>
+    <w:p>
+      <w:pPr>
+        <w:pStyle w:val="ListParagraph"/>
+        <w:numPr>
+          <w:ilvl w:val="0"/>
+          <w:numId w:val="15"/>
+        </w:numPr>
+        <w:spacing w:after="120"/>
+        <w:jc w:val="both"/>
+        <w:rPr>
+          <w:rFonts w:ascii="Times New Roman" w:eastAsia="PMingLiU" w:hAnsi="Times New Roman" w:cs="Times New Roman"/>
+          <w:color w:val="000000" w:themeColor="text1"/>
+          <w:lang w:eastAsia="zh-TW"/>
+        </w:rPr>
+      </w:pPr>
+      <w:r>
+        <w:rPr>
+          <w:rFonts w:ascii="Times New Roman" w:eastAsia="PMingLiU" w:hAnsi="Times New Roman" w:cs="Times New Roman"/>
+          <w:color w:val="000000" w:themeColor="text1"/>
+          <w:lang w:eastAsia="zh-TW"/>
+        </w:rPr>
+        <w:t>Textual Data</w:t>
+      </w:r>
+    </w:p>
+    <w:p>
+      <w:pPr>
+        <w:spacing w:after="120"/>
+        <w:jc w:val="both"/>
+        <w:rPr>
+          <w:rFonts w:ascii="Times New Roman" w:eastAsia="PMingLiU" w:hAnsi="Times New Roman" w:cs="Times New Roman"/>
+          <w:color w:val="000000" w:themeColor="text1"/>
+          <w:lang w:eastAsia="zh-TW"/>
+        </w:rPr>
+      </w:pPr>
+      <w:r>
+        <w:rPr>
+          <w:rFonts w:ascii="Times New Roman" w:eastAsia="PMingLiU" w:hAnsi="Times New Roman" w:cs="Times New Roman"/>
+          <w:color w:val="000000" w:themeColor="text1"/>
+          <w:lang w:eastAsia="zh-TW"/>
+        </w:rPr>
+        <w:t xml:space="preserve">Both these data types will be loaded and extracted using pydicom and Google’s googleauth library from python to then process the images and the textual data for model training. The formatting of the data will be </w:t>
+      </w:r>
+      <w:r>
+        <w:rPr>
+          <w:rFonts w:ascii="Times New Roman" w:eastAsia="PMingLiU" w:hAnsi="Times New Roman" w:cs="Times New Roman"/>
+          <w:color w:val="000000" w:themeColor="text1"/>
+          <w:lang w:eastAsia="zh-TW"/>
+        </w:rPr>
+        <w:t xml:space="preserve">done through TensorFlow’s data api and machine learning layers. The images will </w:t>
+      </w:r>
+      <w:r>
+        <w:rPr>
+          <w:rFonts w:ascii="Times New Roman" w:eastAsia="PMingLiU" w:hAnsi="Times New Roman" w:cs="Times New Roman"/>
+          <w:color w:val="000000" w:themeColor="text1"/>
+          <w:lang w:eastAsia="zh-TW"/>
+        </w:rPr>
+        <w:t>undergo a processing layer called a convolutional layer for dimensionality reduction and feature extraction, while the textual data will be converted to numerical data.</w:t>
       </w:r>
     </w:p>
     <w:p>
@@ -2738,7 +2718,7 @@
           <w:szCs w:val="24"/>
           <w:lang w:eastAsia="zh-TW"/>
         </w:rPr>
-        <w:t>How the data was cleaned to make the data set unbiased.</w:t>
+        <w:t>Before extracting the features from the image, some images from the same sample may be removed and the data will be balanced as well. A separate data set containing image data with little to no description will be set apart from the data set used to train the data as one would expect to have data with similar textual annotations for each sample image provided.</w:t>
       </w:r>
     </w:p>
     <w:p>
@@ -2794,7 +2774,7 @@
           <w:szCs w:val="24"/>
           <w:lang w:eastAsia="zh-TW"/>
         </w:rPr>
-        <w:t>Procedures on how the data is presented as well as how the data set was chosen</w:t>
+        <w:t xml:space="preserve">The initial data exploration will contain some metrics estimating the average word count of the annotations, the raw number of data points per label and a comparison of the images provided </w:t>
       </w:r>
       <w:r>
         <w:rPr>
@@ -2804,7 +2784,7 @@
           <w:szCs w:val="24"/>
           <w:lang w:eastAsia="zh-TW"/>
         </w:rPr>
-        <w:t>.</w:t>
+        <w:t>with the labels will be shown to demonstrate the difficulty of estimating the stage of cancer or whether a tumor is benign or malignant based on the image alone.</w:t>
       </w:r>
     </w:p>
     <w:p>
@@ -2860,7 +2840,28 @@
           <w:szCs w:val="24"/>
           <w:lang w:eastAsia="zh-TW"/>
         </w:rPr>
-        <w:t>The models used will be explained and based on already existing algorithms for predicting malignant tumors and stage of cancer based on the data presented.</w:t>
+        <w:lastRenderedPageBreak/>
+        <w:t xml:space="preserve">There will be 4 models at the very least. The first three models will provide insight on the power of processing the image to make predictions, the impact of data augmentation and normalization, and the impact of feature extraction or dimensionality reduction. The first model will use the entire image to make a prediction, whereas the second model will use dimensionality reduction through convolutional layers to make a prediction, the third model will include </w:t>
+      </w:r>
+      <w:r>
+        <w:rPr>
+          <w:rFonts w:ascii="Times New Roman" w:eastAsia="PMingLiU" w:hAnsi="Times New Roman" w:cs="Times New Roman"/>
+          <w:color w:val="000000" w:themeColor="text1"/>
+          <w:sz w:val="24"/>
+          <w:szCs w:val="24"/>
+          <w:lang w:eastAsia="zh-TW"/>
+        </w:rPr>
+        <w:t>only data augmentation and normalization and finally the last model will include a combination of the latter two models. The purpose of the last model is to not only save training time and model size, but also prevent the introduction of random noise t</w:t>
+      </w:r>
+      <w:r>
+        <w:rPr>
+          <w:rFonts w:ascii="Times New Roman" w:eastAsia="PMingLiU" w:hAnsi="Times New Roman" w:cs="Times New Roman"/>
+          <w:color w:val="000000" w:themeColor="text1"/>
+          <w:sz w:val="24"/>
+          <w:szCs w:val="24"/>
+          <w:lang w:eastAsia="zh-TW"/>
+        </w:rPr>
+        <w:t>hrough the image itself.</w:t>
       </w:r>
     </w:p>
     <w:p>
@@ -2904,7 +2905,7 @@
         <w:rPr>
           <w:rFonts w:ascii="Times New Roman" w:eastAsia="Calibri" w:hAnsi="Times New Roman" w:cs="Times New Roman"/>
         </w:rPr>
-        <w:t>Here a set of procedures or methods for how one should interpret the results will be made</w:t>
+        <w:t>The results will be interpreted based on the metrics provided by the TensorFlow library. Accuracy, loss in training, mean squared error, precision, recall, and other metrics will be used in tandem throughout the entire training procedure, the validation procedure, and the testing procedure. The data set will be split into a training set and a validation set with the testing set being samples from a completely different data set.</w:t>
       </w:r>
     </w:p>
     <w:p>
@@ -3142,6 +3143,7 @@
           <w:b/>
           <w:bCs/>
         </w:rPr>
+        <w:lastRenderedPageBreak/>
         <w:t>Detailed Overview</w:t>
       </w:r>
     </w:p>
@@ -3166,7 +3168,6 @@
           <w:szCs w:val="24"/>
           <w:lang w:eastAsia="zh-TW"/>
         </w:rPr>
-        <w:lastRenderedPageBreak/>
         <w:drawing>
           <wp:inline distT="0" distB="0" distL="0" distR="0" wp14:anchorId="1B2B0994" wp14:editId="4DFBBB2A">
             <wp:extent cx="5943600" cy="7426325"/>
@@ -3243,6 +3244,7 @@
           <w:bCs/>
           <w:lang w:eastAsia="zh-TW"/>
         </w:rPr>
+        <w:lastRenderedPageBreak/>
         <w:t>Hardware and Software Technologies</w:t>
       </w:r>
     </w:p>
@@ -3266,7 +3268,6 @@
           <w:szCs w:val="24"/>
           <w:lang w:eastAsia="zh-TW"/>
         </w:rPr>
-        <w:lastRenderedPageBreak/>
         <w:t>[</w:t>
       </w:r>
       <w:r>
@@ -6099,23 +6100,7 @@
                 <w:rFonts w:ascii="Times New Roman" w:hAnsi="Times New Roman" w:cs="Times New Roman"/>
                 <w:i/>
               </w:rPr>
-              <w:t>(</w:t>
-            </w:r>
-            <w:proofErr w:type="gramStart"/>
-            <w:r>
-              <w:rPr>
-                <w:rFonts w:ascii="Times New Roman" w:hAnsi="Times New Roman" w:cs="Times New Roman"/>
-                <w:i/>
-              </w:rPr>
-              <w:t>if</w:t>
-            </w:r>
-            <w:proofErr w:type="gramEnd"/>
-            <w:r>
-              <w:rPr>
-                <w:rFonts w:ascii="Times New Roman" w:hAnsi="Times New Roman" w:cs="Times New Roman"/>
-                <w:i/>
-              </w:rPr>
-              <w:t xml:space="preserve"> applicable).</w:t>
+              <w:t>(if applicable).</w:t>
             </w:r>
           </w:p>
         </w:tc>
@@ -6160,23 +6145,7 @@
                 <w:rFonts w:ascii="Times New Roman" w:hAnsi="Times New Roman" w:cs="Times New Roman"/>
                 <w:i/>
               </w:rPr>
-              <w:t>(</w:t>
-            </w:r>
-            <w:proofErr w:type="gramStart"/>
-            <w:r>
-              <w:rPr>
-                <w:rFonts w:ascii="Times New Roman" w:hAnsi="Times New Roman" w:cs="Times New Roman"/>
-                <w:i/>
-              </w:rPr>
-              <w:t>if</w:t>
-            </w:r>
-            <w:proofErr w:type="gramEnd"/>
-            <w:r>
-              <w:rPr>
-                <w:rFonts w:ascii="Times New Roman" w:hAnsi="Times New Roman" w:cs="Times New Roman"/>
-                <w:i/>
-              </w:rPr>
-              <w:t xml:space="preserve"> applicable).</w:t>
+              <w:t>(if applicable).</w:t>
             </w:r>
           </w:p>
         </w:tc>
@@ -6236,23 +6205,7 @@
                 <w:rFonts w:ascii="Times New Roman" w:hAnsi="Times New Roman" w:cs="Times New Roman"/>
                 <w:i/>
               </w:rPr>
-              <w:t>(</w:t>
-            </w:r>
-            <w:proofErr w:type="gramStart"/>
-            <w:r>
-              <w:rPr>
-                <w:rFonts w:ascii="Times New Roman" w:hAnsi="Times New Roman" w:cs="Times New Roman"/>
-                <w:i/>
-              </w:rPr>
-              <w:t>if</w:t>
-            </w:r>
-            <w:proofErr w:type="gramEnd"/>
-            <w:r>
-              <w:rPr>
-                <w:rFonts w:ascii="Times New Roman" w:hAnsi="Times New Roman" w:cs="Times New Roman"/>
-                <w:i/>
-              </w:rPr>
-              <w:t xml:space="preserve"> applicable).</w:t>
+              <w:t>(if applicable).</w:t>
             </w:r>
           </w:p>
         </w:tc>
@@ -6920,6 +6873,184 @@
     </w:lvl>
   </w:abstractNum>
   <w:abstractNum w:abstractNumId="4" w15:restartNumberingAfterBreak="0">
+    <w:nsid w:val="2D5013EB"/>
+    <w:multiLevelType w:val="hybridMultilevel"/>
+    <w:tmpl w:val="E4146C64"/>
+    <w:lvl w:ilvl="0" w:tplc="FFC01BCC">
+      <w:start w:val="1"/>
+      <w:numFmt w:val="decimal"/>
+      <w:lvlText w:val="%1."/>
+      <w:lvlJc w:val="left"/>
+      <w:pPr>
+        <w:ind w:left="720" w:hanging="360"/>
+      </w:pPr>
+      <w:rPr>
+        <w:rFonts w:hint="default"/>
+      </w:rPr>
+    </w:lvl>
+    <w:lvl w:ilvl="1" w:tplc="04090019" w:tentative="1">
+      <w:start w:val="1"/>
+      <w:numFmt w:val="lowerLetter"/>
+      <w:lvlText w:val="%2."/>
+      <w:lvlJc w:val="left"/>
+      <w:pPr>
+        <w:ind w:left="1440" w:hanging="360"/>
+      </w:pPr>
+    </w:lvl>
+    <w:lvl w:ilvl="2" w:tplc="0409001B" w:tentative="1">
+      <w:start w:val="1"/>
+      <w:numFmt w:val="lowerRoman"/>
+      <w:lvlText w:val="%3."/>
+      <w:lvlJc w:val="right"/>
+      <w:pPr>
+        <w:ind w:left="2160" w:hanging="180"/>
+      </w:pPr>
+    </w:lvl>
+    <w:lvl w:ilvl="3" w:tplc="0409000F" w:tentative="1">
+      <w:start w:val="1"/>
+      <w:numFmt w:val="decimal"/>
+      <w:lvlText w:val="%4."/>
+      <w:lvlJc w:val="left"/>
+      <w:pPr>
+        <w:ind w:left="2880" w:hanging="360"/>
+      </w:pPr>
+    </w:lvl>
+    <w:lvl w:ilvl="4" w:tplc="04090019" w:tentative="1">
+      <w:start w:val="1"/>
+      <w:numFmt w:val="lowerLetter"/>
+      <w:lvlText w:val="%5."/>
+      <w:lvlJc w:val="left"/>
+      <w:pPr>
+        <w:ind w:left="3600" w:hanging="360"/>
+      </w:pPr>
+    </w:lvl>
+    <w:lvl w:ilvl="5" w:tplc="0409001B" w:tentative="1">
+      <w:start w:val="1"/>
+      <w:numFmt w:val="lowerRoman"/>
+      <w:lvlText w:val="%6."/>
+      <w:lvlJc w:val="right"/>
+      <w:pPr>
+        <w:ind w:left="4320" w:hanging="180"/>
+      </w:pPr>
+    </w:lvl>
+    <w:lvl w:ilvl="6" w:tplc="0409000F" w:tentative="1">
+      <w:start w:val="1"/>
+      <w:numFmt w:val="decimal"/>
+      <w:lvlText w:val="%7."/>
+      <w:lvlJc w:val="left"/>
+      <w:pPr>
+        <w:ind w:left="5040" w:hanging="360"/>
+      </w:pPr>
+    </w:lvl>
+    <w:lvl w:ilvl="7" w:tplc="04090019" w:tentative="1">
+      <w:start w:val="1"/>
+      <w:numFmt w:val="lowerLetter"/>
+      <w:lvlText w:val="%8."/>
+      <w:lvlJc w:val="left"/>
+      <w:pPr>
+        <w:ind w:left="5760" w:hanging="360"/>
+      </w:pPr>
+    </w:lvl>
+    <w:lvl w:ilvl="8" w:tplc="0409001B" w:tentative="1">
+      <w:start w:val="1"/>
+      <w:numFmt w:val="lowerRoman"/>
+      <w:lvlText w:val="%9."/>
+      <w:lvlJc w:val="right"/>
+      <w:pPr>
+        <w:ind w:left="6480" w:hanging="180"/>
+      </w:pPr>
+    </w:lvl>
+  </w:abstractNum>
+  <w:abstractNum w:abstractNumId="5" w15:restartNumberingAfterBreak="0">
+    <w:nsid w:val="2DCF2A9B"/>
+    <w:multiLevelType w:val="hybridMultilevel"/>
+    <w:tmpl w:val="7A44FCD6"/>
+    <w:lvl w:ilvl="0" w:tplc="4CEA02D8">
+      <w:start w:val="1"/>
+      <w:numFmt w:val="decimal"/>
+      <w:lvlText w:val="%1."/>
+      <w:lvlJc w:val="left"/>
+      <w:pPr>
+        <w:ind w:left="720" w:hanging="360"/>
+      </w:pPr>
+      <w:rPr>
+        <w:rFonts w:hint="default"/>
+      </w:rPr>
+    </w:lvl>
+    <w:lvl w:ilvl="1" w:tplc="04090019" w:tentative="1">
+      <w:start w:val="1"/>
+      <w:numFmt w:val="lowerLetter"/>
+      <w:lvlText w:val="%2."/>
+      <w:lvlJc w:val="left"/>
+      <w:pPr>
+        <w:ind w:left="1440" w:hanging="360"/>
+      </w:pPr>
+    </w:lvl>
+    <w:lvl w:ilvl="2" w:tplc="0409001B" w:tentative="1">
+      <w:start w:val="1"/>
+      <w:numFmt w:val="lowerRoman"/>
+      <w:lvlText w:val="%3."/>
+      <w:lvlJc w:val="right"/>
+      <w:pPr>
+        <w:ind w:left="2160" w:hanging="180"/>
+      </w:pPr>
+    </w:lvl>
+    <w:lvl w:ilvl="3" w:tplc="0409000F" w:tentative="1">
+      <w:start w:val="1"/>
+      <w:numFmt w:val="decimal"/>
+      <w:lvlText w:val="%4."/>
+      <w:lvlJc w:val="left"/>
+      <w:pPr>
+        <w:ind w:left="2880" w:hanging="360"/>
+      </w:pPr>
+    </w:lvl>
+    <w:lvl w:ilvl="4" w:tplc="04090019" w:tentative="1">
+      <w:start w:val="1"/>
+      <w:numFmt w:val="lowerLetter"/>
+      <w:lvlText w:val="%5."/>
+      <w:lvlJc w:val="left"/>
+      <w:pPr>
+        <w:ind w:left="3600" w:hanging="360"/>
+      </w:pPr>
+    </w:lvl>
+    <w:lvl w:ilvl="5" w:tplc="0409001B" w:tentative="1">
+      <w:start w:val="1"/>
+      <w:numFmt w:val="lowerRoman"/>
+      <w:lvlText w:val="%6."/>
+      <w:lvlJc w:val="right"/>
+      <w:pPr>
+        <w:ind w:left="4320" w:hanging="180"/>
+      </w:pPr>
+    </w:lvl>
+    <w:lvl w:ilvl="6" w:tplc="0409000F" w:tentative="1">
+      <w:start w:val="1"/>
+      <w:numFmt w:val="decimal"/>
+      <w:lvlText w:val="%7."/>
+      <w:lvlJc w:val="left"/>
+      <w:pPr>
+        <w:ind w:left="5040" w:hanging="360"/>
+      </w:pPr>
+    </w:lvl>
+    <w:lvl w:ilvl="7" w:tplc="04090019" w:tentative="1">
+      <w:start w:val="1"/>
+      <w:numFmt w:val="lowerLetter"/>
+      <w:lvlText w:val="%8."/>
+      <w:lvlJc w:val="left"/>
+      <w:pPr>
+        <w:ind w:left="5760" w:hanging="360"/>
+      </w:pPr>
+    </w:lvl>
+    <w:lvl w:ilvl="8" w:tplc="0409001B" w:tentative="1">
+      <w:start w:val="1"/>
+      <w:numFmt w:val="lowerRoman"/>
+      <w:lvlText w:val="%9."/>
+      <w:lvlJc w:val="right"/>
+      <w:pPr>
+        <w:ind w:left="6480" w:hanging="180"/>
+      </w:pPr>
+    </w:lvl>
+  </w:abstractNum>
+  <w:abstractNum w:abstractNumId="6" w15:restartNumberingAfterBreak="0">
     <w:nsid w:val="2EAA5D96"/>
     <w:multiLevelType w:val="hybridMultilevel"/>
     <w:tmpl w:val="7744EC42"/>
@@ -7009,7 +7140,7 @@
       </w:pPr>
     </w:lvl>
   </w:abstractNum>
-  <w:abstractNum w:abstractNumId="5" w15:restartNumberingAfterBreak="0">
+  <w:abstractNum w:abstractNumId="7" w15:restartNumberingAfterBreak="0">
     <w:nsid w:val="4D8359D1"/>
     <w:multiLevelType w:val="hybridMultilevel"/>
     <w:tmpl w:val="7744EC42"/>
@@ -7099,7 +7230,7 @@
       </w:pPr>
     </w:lvl>
   </w:abstractNum>
-  <w:abstractNum w:abstractNumId="6" w15:restartNumberingAfterBreak="0">
+  <w:abstractNum w:abstractNumId="8" w15:restartNumberingAfterBreak="0">
     <w:nsid w:val="505D4338"/>
     <w:multiLevelType w:val="hybridMultilevel"/>
     <w:tmpl w:val="35148880"/>
@@ -7189,7 +7320,7 @@
       </w:pPr>
     </w:lvl>
   </w:abstractNum>
-  <w:abstractNum w:abstractNumId="7" w15:restartNumberingAfterBreak="0">
+  <w:abstractNum w:abstractNumId="9" w15:restartNumberingAfterBreak="0">
     <w:nsid w:val="518C1B78"/>
     <w:multiLevelType w:val="hybridMultilevel"/>
     <w:tmpl w:val="B1FC89F0"/>
@@ -7275,7 +7406,7 @@
       </w:pPr>
     </w:lvl>
   </w:abstractNum>
-  <w:abstractNum w:abstractNumId="8" w15:restartNumberingAfterBreak="0">
+  <w:abstractNum w:abstractNumId="10" w15:restartNumberingAfterBreak="0">
     <w:nsid w:val="566644B6"/>
     <w:multiLevelType w:val="hybridMultilevel"/>
     <w:tmpl w:val="735C2710"/>
@@ -7367,7 +7498,7 @@
       </w:pPr>
     </w:lvl>
   </w:abstractNum>
-  <w:abstractNum w:abstractNumId="9" w15:restartNumberingAfterBreak="0">
+  <w:abstractNum w:abstractNumId="11" w15:restartNumberingAfterBreak="0">
     <w:nsid w:val="600E3949"/>
     <w:multiLevelType w:val="hybridMultilevel"/>
     <w:tmpl w:val="81D6880E"/>
@@ -7461,7 +7592,7 @@
       </w:pPr>
     </w:lvl>
   </w:abstractNum>
-  <w:abstractNum w:abstractNumId="10" w15:restartNumberingAfterBreak="0">
+  <w:abstractNum w:abstractNumId="12" w15:restartNumberingAfterBreak="0">
     <w:nsid w:val="6E4B1372"/>
     <w:multiLevelType w:val="hybridMultilevel"/>
     <w:tmpl w:val="6A7A6A46"/>
@@ -7550,7 +7681,7 @@
       </w:pPr>
     </w:lvl>
   </w:abstractNum>
-  <w:abstractNum w:abstractNumId="11" w15:restartNumberingAfterBreak="0">
+  <w:abstractNum w:abstractNumId="13" w15:restartNumberingAfterBreak="0">
     <w:nsid w:val="710F0EEB"/>
     <w:multiLevelType w:val="hybridMultilevel"/>
     <w:tmpl w:val="0218B882"/>
@@ -7640,7 +7771,7 @@
       </w:pPr>
     </w:lvl>
   </w:abstractNum>
-  <w:abstractNum w:abstractNumId="12" w15:restartNumberingAfterBreak="0">
+  <w:abstractNum w:abstractNumId="14" w15:restartNumberingAfterBreak="0">
     <w:nsid w:val="77FF40C3"/>
     <w:multiLevelType w:val="hybridMultilevel"/>
     <w:tmpl w:val="7B58742E"/>
@@ -7757,7 +7888,7 @@
     <w:abstractNumId w:val="2"/>
   </w:num>
   <w:num w:numId="2" w16cid:durableId="1950892705">
-    <w:abstractNumId w:val="10"/>
+    <w:abstractNumId w:val="12"/>
   </w:num>
   <w:num w:numId="3" w16cid:durableId="1504710328">
     <w:abstractNumId w:val="3"/>
@@ -7766,31 +7897,37 @@
     <w:abstractNumId w:val="1"/>
   </w:num>
   <w:num w:numId="5" w16cid:durableId="1708024259">
+    <w:abstractNumId w:val="10"/>
+  </w:num>
+  <w:num w:numId="6" w16cid:durableId="752972077">
+    <w:abstractNumId w:val="13"/>
+  </w:num>
+  <w:num w:numId="7" w16cid:durableId="1099988895">
+    <w:abstractNumId w:val="6"/>
+  </w:num>
+  <w:num w:numId="8" w16cid:durableId="1972394998">
+    <w:abstractNumId w:val="7"/>
+  </w:num>
+  <w:num w:numId="9" w16cid:durableId="321129822">
     <w:abstractNumId w:val="8"/>
   </w:num>
-  <w:num w:numId="6" w16cid:durableId="752972077">
-    <w:abstractNumId w:val="11"/>
-  </w:num>
-  <w:num w:numId="7" w16cid:durableId="1099988895">
-    <w:abstractNumId w:val="4"/>
-  </w:num>
-  <w:num w:numId="8" w16cid:durableId="1972394998">
-    <w:abstractNumId w:val="5"/>
-  </w:num>
-  <w:num w:numId="9" w16cid:durableId="321129822">
-    <w:abstractNumId w:val="6"/>
-  </w:num>
   <w:num w:numId="10" w16cid:durableId="1036349560">
-    <w:abstractNumId w:val="12"/>
+    <w:abstractNumId w:val="14"/>
   </w:num>
   <w:num w:numId="11" w16cid:durableId="1877544693">
     <w:abstractNumId w:val="0"/>
   </w:num>
   <w:num w:numId="12" w16cid:durableId="1049643635">
+    <w:abstractNumId w:val="11"/>
+  </w:num>
+  <w:num w:numId="13" w16cid:durableId="1334650002">
     <w:abstractNumId w:val="9"/>
   </w:num>
-  <w:num w:numId="13" w16cid:durableId="1334650002">
-    <w:abstractNumId w:val="7"/>
+  <w:num w:numId="14" w16cid:durableId="654338159">
+    <w:abstractNumId w:val="5"/>
+  </w:num>
+  <w:num w:numId="15" w16cid:durableId="1479955567">
+    <w:abstractNumId w:val="4"/>
   </w:num>
 </w:numbering>
 </file>
@@ -8949,10 +9086,6 @@
 </file>
 
 <file path=customXml/item1.xml><?xml version="1.0" encoding="utf-8"?>
-<b:Sources xmlns:b="http://schemas.openxmlformats.org/officeDocument/2006/bibliography" xmlns="http://schemas.openxmlformats.org/officeDocument/2006/bibliography" SelectedStyle="/APASixthEditionOfficeOnline.xsl" StyleName="APA"/>
-</file>
-
-<file path=customXml/item2.xml><?xml version="1.0" encoding="utf-8"?>
 <ct:contentTypeSchema xmlns:ct="http://schemas.microsoft.com/office/2006/metadata/contentType" xmlns:ma="http://schemas.microsoft.com/office/2006/metadata/properties/metaAttributes" ct:_="" ma:_="" ma:contentTypeName="Document" ma:contentTypeID="0x010100AC8FD7C80C303547A87176DC3357542A" ma:contentTypeVersion="4" ma:contentTypeDescription="Create a new document." ma:contentTypeScope="" ma:versionID="63b5703b3286b1854ac07c4526c1daca">
   <xsd:schema xmlns:xsd="http://www.w3.org/2001/XMLSchema" xmlns:xs="http://www.w3.org/2001/XMLSchema" xmlns:p="http://schemas.microsoft.com/office/2006/metadata/properties" xmlns:ns3="b61ede8d-7946-49a1-9a7d-b61b2009a156" targetNamespace="http://schemas.microsoft.com/office/2006/metadata/properties" ma:root="true" ma:fieldsID="481d066f2194a1893c017a3c5bd33d17" ns3:_="">
     <xsd:import namespace="b61ede8d-7946-49a1-9a7d-b61b2009a156"/>
@@ -9098,7 +9231,17 @@
 </ct:contentTypeSchema>
 </file>
 
+<file path=customXml/item2.xml><?xml version="1.0" encoding="utf-8"?>
+<b:Sources xmlns:b="http://schemas.openxmlformats.org/officeDocument/2006/bibliography" xmlns="http://schemas.openxmlformats.org/officeDocument/2006/bibliography" SelectedStyle="/APASixthEditionOfficeOnline.xsl" StyleName="APA"/>
+</file>
+
 <file path=customXml/item3.xml><?xml version="1.0" encoding="utf-8"?>
+<p:properties xmlns:p="http://schemas.microsoft.com/office/2006/metadata/properties" xmlns:xsi="http://www.w3.org/2001/XMLSchema-instance" xmlns:pc="http://schemas.microsoft.com/office/infopath/2007/PartnerControls">
+  <documentManagement/>
+</p:properties>
+</file>
+
+<file path=customXml/item4.xml><?xml version="1.0" encoding="utf-8"?>
 <?mso-contentType ?>
 <FormTemplates xmlns="http://schemas.microsoft.com/sharepoint/v3/contenttype/forms">
   <Display>DocumentLibraryForm</Display>
@@ -9107,21 +9250,7 @@
 </FormTemplates>
 </file>
 
-<file path=customXml/item4.xml><?xml version="1.0" encoding="utf-8"?>
-<p:properties xmlns:p="http://schemas.microsoft.com/office/2006/metadata/properties" xmlns:xsi="http://www.w3.org/2001/XMLSchema-instance" xmlns:pc="http://schemas.microsoft.com/office/infopath/2007/PartnerControls">
-  <documentManagement/>
-</p:properties>
-</file>
-
 <file path=customXml/itemProps1.xml><?xml version="1.0" encoding="utf-8"?>
-<ds:datastoreItem xmlns:ds="http://schemas.openxmlformats.org/officeDocument/2006/customXml" ds:itemID="{27515308-E635-4F6D-83AC-251D919CD29B}">
-  <ds:schemaRefs>
-    <ds:schemaRef ds:uri="http://schemas.openxmlformats.org/officeDocument/2006/bibliography"/>
-  </ds:schemaRefs>
-</ds:datastoreItem>
-</file>
-
-<file path=customXml/itemProps2.xml><?xml version="1.0" encoding="utf-8"?>
 <ds:datastoreItem xmlns:ds="http://schemas.openxmlformats.org/officeDocument/2006/customXml" ds:itemID="{E8ED91EC-72E0-4A80-BF8F-06E8AFCF1D33}">
   <ds:schemaRefs>
     <ds:schemaRef ds:uri="http://schemas.microsoft.com/office/2006/metadata/contentType"/>
@@ -9139,19 +9268,27 @@
 </ds:datastoreItem>
 </file>
 
-<file path=customXml/itemProps3.xml><?xml version="1.0" encoding="utf-8"?>
-<ds:datastoreItem xmlns:ds="http://schemas.openxmlformats.org/officeDocument/2006/customXml" ds:itemID="{3AD3866C-EFE4-45AD-BA9F-01C294DB4A95}">
+<file path=customXml/itemProps2.xml><?xml version="1.0" encoding="utf-8"?>
+<ds:datastoreItem xmlns:ds="http://schemas.openxmlformats.org/officeDocument/2006/customXml" ds:itemID="{27515308-E635-4F6D-83AC-251D919CD29B}">
   <ds:schemaRefs>
-    <ds:schemaRef ds:uri="http://schemas.microsoft.com/sharepoint/v3/contenttype/forms"/>
+    <ds:schemaRef ds:uri="http://schemas.openxmlformats.org/officeDocument/2006/bibliography"/>
   </ds:schemaRefs>
 </ds:datastoreItem>
 </file>
 
-<file path=customXml/itemProps4.xml><?xml version="1.0" encoding="utf-8"?>
+<file path=customXml/itemProps3.xml><?xml version="1.0" encoding="utf-8"?>
 <ds:datastoreItem xmlns:ds="http://schemas.openxmlformats.org/officeDocument/2006/customXml" ds:itemID="{A2677AA6-9BC0-417D-A357-99C82F63C8BD}">
   <ds:schemaRefs>
     <ds:schemaRef ds:uri="http://schemas.microsoft.com/office/2006/metadata/properties"/>
     <ds:schemaRef ds:uri="http://schemas.microsoft.com/office/infopath/2007/PartnerControls"/>
   </ds:schemaRefs>
 </ds:datastoreItem>
+</file>
+
+<file path=customXml/itemProps4.xml><?xml version="1.0" encoding="utf-8"?>
+<ds:datastoreItem xmlns:ds="http://schemas.openxmlformats.org/officeDocument/2006/customXml" ds:itemID="{3AD3866C-EFE4-45AD-BA9F-01C294DB4A95}">
+  <ds:schemaRefs>
+    <ds:schemaRef ds:uri="http://schemas.microsoft.com/sharepoint/v3/contenttype/forms"/>
+  </ds:schemaRefs>
+</ds:datastoreItem>
 </file>
</xml_diff>